<commit_message>
adding final report with one added plot
</commit_message>
<xml_diff>
--- a/Error Reporting and Findings.docx
+++ b/Error Reporting and Findings.docx
@@ -55,19 +55,7 @@
         <w:t xml:space="preserve">of </w:t>
       </w:r>
       <w:r>
-        <w:t>the</w:t>
-      </w:r>
-      <w:r>
-        <w:t xml:space="preserve"> </w:t>
-      </w:r>
-      <w:r>
-        <w:t xml:space="preserve">daily gas consumption that is provided by the industry, </w:t>
-      </w:r>
-      <w:r>
-        <w:t xml:space="preserve">as </w:t>
-      </w:r>
-      <w:r>
-        <w:t xml:space="preserve">it is extremely important that only </w:t>
+        <w:t xml:space="preserve">the daily gas consumption that is provided by the industry, as it is extremely important that only </w:t>
       </w:r>
       <w:r>
         <w:t>excellent quality</w:t>
@@ -77,10 +65,7 @@
       </w:r>
       <w:proofErr w:type="gramStart"/>
       <w:r>
-        <w:t xml:space="preserve">is </w:t>
-      </w:r>
-      <w:r>
-        <w:t>passed</w:t>
+        <w:t>is passed</w:t>
       </w:r>
       <w:proofErr w:type="gramEnd"/>
       <w:r>
@@ -186,7 +171,15 @@
         <w:pStyle w:val="ListParagraph"/>
       </w:pPr>
       <w:r>
-        <w:t>The duplicated were removed for further analysis as they can skew the results and predictions.</w:t>
+        <w:t xml:space="preserve">The duplicated </w:t>
+      </w:r>
+      <w:proofErr w:type="gramStart"/>
+      <w:r>
+        <w:t>were removed</w:t>
+      </w:r>
+      <w:proofErr w:type="gramEnd"/>
+      <w:r>
+        <w:t xml:space="preserve"> for further analysis as they can skew the results and predictions.</w:t>
       </w:r>
     </w:p>
     <w:p>
@@ -262,7 +255,15 @@
         <w:pStyle w:val="ListParagraph"/>
       </w:pPr>
       <w:r>
-        <w:t xml:space="preserve">These value stems from the gasdemand dataframe where the values for some dates </w:t>
+        <w:t xml:space="preserve">These value stems from the gasdemand dataframe where the values for </w:t>
+      </w:r>
+      <w:proofErr w:type="gramStart"/>
+      <w:r>
+        <w:t>some</w:t>
+      </w:r>
+      <w:proofErr w:type="gramEnd"/>
+      <w:r>
+        <w:t xml:space="preserve"> dates </w:t>
       </w:r>
       <w:r>
         <w:t>are not</w:t>
@@ -270,21 +271,19 @@
       <w:r>
         <w:t xml:space="preserve"> </w:t>
       </w:r>
-      <w:proofErr w:type="spellStart"/>
+      <w:r>
+        <w:t>available. The</w:t>
+      </w:r>
+      <w:r>
+        <w:t xml:space="preserve"> dataframe size is 18,240 while for </w:t>
+      </w:r>
       <w:proofErr w:type="gramStart"/>
       <w:r>
-        <w:t>available</w:t>
-      </w:r>
-      <w:r>
-        <w:t>.T</w:t>
-      </w:r>
-      <w:r>
-        <w:t>he</w:t>
-      </w:r>
-      <w:proofErr w:type="spellEnd"/>
+        <w:t>50</w:t>
+      </w:r>
       <w:proofErr w:type="gramEnd"/>
       <w:r>
-        <w:t xml:space="preserve"> dataframe size is 18,240 while for 50 locations for 366 days it should be 18300 </w:t>
+        <w:t xml:space="preserve"> locations for 366 days it should be 18300 </w:t>
       </w:r>
     </w:p>
     <w:p>
@@ -294,8 +293,13 @@
       <w:r>
         <w:t xml:space="preserve">There could be </w:t>
       </w:r>
-      <w:r>
-        <w:t>several reasons</w:t>
+      <w:proofErr w:type="gramStart"/>
+      <w:r>
+        <w:t>several</w:t>
+      </w:r>
+      <w:proofErr w:type="gramEnd"/>
+      <w:r>
+        <w:t xml:space="preserve"> reasons</w:t>
       </w:r>
       <w:r>
         <w:t xml:space="preserve"> for missing values and that require further investigation and more information to work with.</w:t>
@@ -308,11 +312,16 @@
       <w:r>
         <w:t xml:space="preserve">The Null values however </w:t>
       </w:r>
+      <w:proofErr w:type="gramStart"/>
       <w:r>
         <w:t>were</w:t>
       </w:r>
       <w:r>
-        <w:t xml:space="preserve"> dropped as the</w:t>
+        <w:t xml:space="preserve"> dropped</w:t>
+      </w:r>
+      <w:proofErr w:type="gramEnd"/>
+      <w:r>
+        <w:t xml:space="preserve"> as the</w:t>
       </w:r>
       <w:r>
         <w:t xml:space="preserve">re </w:t>
@@ -389,7 +398,15 @@
         <w:t>could not</w:t>
       </w:r>
       <w:r>
-        <w:t xml:space="preserve"> be done.</w:t>
+        <w:t xml:space="preserve"> </w:t>
+      </w:r>
+      <w:proofErr w:type="gramStart"/>
+      <w:r>
+        <w:t>be done</w:t>
+      </w:r>
+      <w:proofErr w:type="gramEnd"/>
+      <w:r>
+        <w:t>.</w:t>
       </w:r>
     </w:p>
     <w:p/>
@@ -664,6 +681,7 @@
         </w:rPr>
         <w:t xml:space="preserve"> </w:t>
       </w:r>
+      <w:proofErr w:type="gramStart"/>
       <w:r>
         <w:rPr>
           <w:rFonts w:eastAsia="Times New Roman" w:cstheme="minorHAnsi"/>
@@ -682,7 +700,18 @@
           <w:szCs w:val="21"/>
           <w:lang w:eastAsia="en-GB"/>
         </w:rPr>
-        <w:t xml:space="preserve"> ruled out. </w:t>
+        <w:t xml:space="preserve"> ruled</w:t>
+      </w:r>
+      <w:proofErr w:type="gramEnd"/>
+      <w:r>
+        <w:rPr>
+          <w:rFonts w:eastAsia="Times New Roman" w:cstheme="minorHAnsi"/>
+          <w:color w:val="000000"/>
+          <w:sz w:val="21"/>
+          <w:szCs w:val="21"/>
+          <w:lang w:eastAsia="en-GB"/>
+        </w:rPr>
+        <w:t xml:space="preserve"> out. </w:t>
       </w:r>
     </w:p>
     <w:p>
@@ -726,8 +755,31 @@
           <w:szCs w:val="21"/>
           <w:lang w:eastAsia="en-GB"/>
         </w:rPr>
-        <w:t xml:space="preserve">This need more information to be analysed further. The outliers </w:t>
-      </w:r>
+        <w:t xml:space="preserve">This need more information to </w:t>
+      </w:r>
+      <w:proofErr w:type="gramStart"/>
+      <w:r>
+        <w:rPr>
+          <w:rFonts w:eastAsia="Times New Roman" w:cstheme="minorHAnsi"/>
+          <w:color w:val="000000"/>
+          <w:sz w:val="21"/>
+          <w:szCs w:val="21"/>
+          <w:lang w:eastAsia="en-GB"/>
+        </w:rPr>
+        <w:t>be analysed</w:t>
+      </w:r>
+      <w:proofErr w:type="gramEnd"/>
+      <w:r>
+        <w:rPr>
+          <w:rFonts w:eastAsia="Times New Roman" w:cstheme="minorHAnsi"/>
+          <w:color w:val="000000"/>
+          <w:sz w:val="21"/>
+          <w:szCs w:val="21"/>
+          <w:lang w:eastAsia="en-GB"/>
+        </w:rPr>
+        <w:t xml:space="preserve"> further. The outliers </w:t>
+      </w:r>
+      <w:proofErr w:type="gramStart"/>
       <w:r>
         <w:rPr>
           <w:rFonts w:eastAsia="Times New Roman" w:cstheme="minorHAnsi"/>
@@ -746,7 +798,18 @@
           <w:szCs w:val="21"/>
           <w:lang w:eastAsia="en-GB"/>
         </w:rPr>
-        <w:t xml:space="preserve"> dropped because </w:t>
+        <w:t xml:space="preserve"> dropped</w:t>
+      </w:r>
+      <w:proofErr w:type="gramEnd"/>
+      <w:r>
+        <w:rPr>
+          <w:rFonts w:eastAsia="Times New Roman" w:cstheme="minorHAnsi"/>
+          <w:color w:val="000000"/>
+          <w:sz w:val="21"/>
+          <w:szCs w:val="21"/>
+          <w:lang w:eastAsia="en-GB"/>
+        </w:rPr>
+        <w:t xml:space="preserve"> because </w:t>
       </w:r>
     </w:p>
     <w:p>
@@ -1347,7 +1410,6 @@
           <w:sz w:val="32"/>
           <w:szCs w:val="32"/>
         </w:rPr>
-        <w:lastRenderedPageBreak/>
         <w:t>West Midlands</w:t>
       </w:r>
       <w:r>
@@ -1652,7 +1714,29 @@
           <w:szCs w:val="21"/>
           <w:lang w:eastAsia="en-GB"/>
         </w:rPr>
-        <w:t xml:space="preserve">As can be seen from both the scatter and boxplot of both the regions </w:t>
+        <w:t xml:space="preserve">As can </w:t>
+      </w:r>
+      <w:proofErr w:type="gramStart"/>
+      <w:r>
+        <w:rPr>
+          <w:rFonts w:eastAsia="Times New Roman" w:cstheme="minorHAnsi"/>
+          <w:color w:val="000000"/>
+          <w:sz w:val="21"/>
+          <w:szCs w:val="21"/>
+          <w:lang w:eastAsia="en-GB"/>
+        </w:rPr>
+        <w:t>be seen</w:t>
+      </w:r>
+      <w:proofErr w:type="gramEnd"/>
+      <w:r>
+        <w:rPr>
+          <w:rFonts w:eastAsia="Times New Roman" w:cstheme="minorHAnsi"/>
+          <w:color w:val="000000"/>
+          <w:sz w:val="21"/>
+          <w:szCs w:val="21"/>
+          <w:lang w:eastAsia="en-GB"/>
+        </w:rPr>
+        <w:t xml:space="preserve"> from both the scatter and boxplot of both the regions </w:t>
       </w:r>
       <w:r>
         <w:rPr>
@@ -1776,7 +1860,29 @@
           <w:szCs w:val="21"/>
           <w:lang w:eastAsia="en-GB"/>
         </w:rPr>
-        <w:t>the outliers cannot be dropped.</w:t>
+        <w:t xml:space="preserve">the outliers cannot </w:t>
+      </w:r>
+      <w:proofErr w:type="gramStart"/>
+      <w:r>
+        <w:rPr>
+          <w:rFonts w:eastAsia="Times New Roman" w:cstheme="minorHAnsi"/>
+          <w:color w:val="000000"/>
+          <w:sz w:val="21"/>
+          <w:szCs w:val="21"/>
+          <w:lang w:eastAsia="en-GB"/>
+        </w:rPr>
+        <w:t>be dropped</w:t>
+      </w:r>
+      <w:proofErr w:type="gramEnd"/>
+      <w:r>
+        <w:rPr>
+          <w:rFonts w:eastAsia="Times New Roman" w:cstheme="minorHAnsi"/>
+          <w:color w:val="000000"/>
+          <w:sz w:val="21"/>
+          <w:szCs w:val="21"/>
+          <w:lang w:eastAsia="en-GB"/>
+        </w:rPr>
+        <w:t>.</w:t>
       </w:r>
     </w:p>
     <w:p>
@@ -2033,17 +2139,7 @@
           <w:szCs w:val="21"/>
           <w:lang w:eastAsia="en-GB"/>
         </w:rPr>
-        <w:t>_Value</w:t>
-      </w:r>
-      <w:r>
-        <w:rPr>
-          <w:rFonts w:eastAsia="Times New Roman" w:cstheme="minorHAnsi"/>
-          <w:color w:val="000000"/>
-          <w:sz w:val="21"/>
-          <w:szCs w:val="21"/>
-          <w:lang w:eastAsia="en-GB"/>
-        </w:rPr>
-        <w:t xml:space="preserve"> is </w:t>
+        <w:t xml:space="preserve">_Value is </w:t>
       </w:r>
       <w:r>
         <w:rPr>
@@ -2063,17 +2159,7 @@
           <w:szCs w:val="21"/>
           <w:lang w:eastAsia="en-GB"/>
         </w:rPr>
-        <w:t xml:space="preserve"> to the </w:t>
-      </w:r>
-      <w:r>
-        <w:rPr>
-          <w:rFonts w:eastAsia="Times New Roman" w:cstheme="minorHAnsi"/>
-          <w:color w:val="000000"/>
-          <w:sz w:val="21"/>
-          <w:szCs w:val="21"/>
-          <w:lang w:eastAsia="en-GB"/>
-        </w:rPr>
-        <w:t>Annual_Usage</w:t>
+        <w:t xml:space="preserve"> to the Annual_Usage</w:t>
       </w:r>
     </w:p>
     <w:p>
@@ -2213,7 +2299,6 @@
           <w:szCs w:val="21"/>
           <w:lang w:eastAsia="en-GB"/>
         </w:rPr>
-        <w:lastRenderedPageBreak/>
         <w:drawing>
           <wp:inline distT="0" distB="0" distL="0" distR="0" wp14:anchorId="34523074" wp14:editId="428E1A84">
             <wp:extent cx="6645910" cy="3322955"/>
@@ -2613,27 +2698,7 @@
           <w:szCs w:val="21"/>
           <w:lang w:eastAsia="en-GB"/>
         </w:rPr>
-        <w:t xml:space="preserve"> between </w:t>
-      </w:r>
-      <w:r>
-        <w:rPr>
-          <w:rFonts w:eastAsia="Times New Roman" w:cstheme="minorHAnsi"/>
-          <w:color w:val="000000"/>
-          <w:sz w:val="21"/>
-          <w:szCs w:val="21"/>
-          <w:lang w:eastAsia="en-GB"/>
-        </w:rPr>
-        <w:t>Energy_Value</w:t>
-      </w:r>
-      <w:r>
-        <w:rPr>
-          <w:rFonts w:eastAsia="Times New Roman" w:cstheme="minorHAnsi"/>
-          <w:color w:val="000000"/>
-          <w:sz w:val="21"/>
-          <w:szCs w:val="21"/>
-          <w:lang w:eastAsia="en-GB"/>
-        </w:rPr>
-        <w:t xml:space="preserve"> and CWV</w:t>
+        <w:t xml:space="preserve"> between Energy_Value and CWV</w:t>
       </w:r>
       <w:r>
         <w:rPr>
@@ -2839,7 +2904,6 @@
           <w:szCs w:val="21"/>
           <w:lang w:eastAsia="en-GB"/>
         </w:rPr>
-        <w:lastRenderedPageBreak/>
         <w:drawing>
           <wp:inline distT="0" distB="0" distL="0" distR="0" wp14:anchorId="2A3FA23D" wp14:editId="359FFC69">
             <wp:extent cx="6645910" cy="3322955"/>
@@ -3021,37 +3085,240 @@
     </w:p>
     <w:p>
       <w:pPr>
-        <w:shd w:val="clear" w:color="auto" w:fill="FFFFFF"/>
-        <w:tabs>
-          <w:tab w:val="left" w:pos="916"/>
-          <w:tab w:val="left" w:pos="1832"/>
-          <w:tab w:val="left" w:pos="2748"/>
-          <w:tab w:val="left" w:pos="3664"/>
-          <w:tab w:val="left" w:pos="4580"/>
-          <w:tab w:val="left" w:pos="5496"/>
-          <w:tab w:val="left" w:pos="6412"/>
-          <w:tab w:val="left" w:pos="7328"/>
-          <w:tab w:val="left" w:pos="8244"/>
-          <w:tab w:val="left" w:pos="9160"/>
-          <w:tab w:val="left" w:pos="10076"/>
-          <w:tab w:val="left" w:pos="10992"/>
-          <w:tab w:val="left" w:pos="11908"/>
-          <w:tab w:val="left" w:pos="12824"/>
-          <w:tab w:val="left" w:pos="13740"/>
-          <w:tab w:val="left" w:pos="14656"/>
-        </w:tabs>
-        <w:wordWrap w:val="0"/>
-        <w:spacing w:after="0" w:line="240" w:lineRule="auto"/>
-        <w:ind w:left="720"/>
-        <w:textAlignment w:val="baseline"/>
-        <w:rPr>
-          <w:rFonts w:ascii="Courier New" w:eastAsia="Times New Roman" w:hAnsi="Courier New" w:cs="Courier New"/>
-          <w:color w:val="000000"/>
-          <w:sz w:val="21"/>
-          <w:szCs w:val="21"/>
-          <w:lang w:eastAsia="en-GB"/>
-        </w:rPr>
-      </w:pPr>
+        <w:pStyle w:val="ListParagraph"/>
+        <w:numPr>
+          <w:ilvl w:val="0"/>
+          <w:numId w:val="5"/>
+        </w:numPr>
+        <w:rPr>
+          <w:lang w:eastAsia="en-GB"/>
+        </w:rPr>
+      </w:pPr>
+      <w:r>
+        <w:rPr>
+          <w:lang w:eastAsia="en-GB"/>
+        </w:rPr>
+        <w:t xml:space="preserve">The average value of </w:t>
+      </w:r>
+      <w:r>
+        <w:rPr>
+          <w:lang w:eastAsia="en-GB"/>
+        </w:rPr>
+        <w:t xml:space="preserve">CWV around the two geo locations can </w:t>
+      </w:r>
+      <w:proofErr w:type="gramStart"/>
+      <w:r>
+        <w:rPr>
+          <w:lang w:eastAsia="en-GB"/>
+        </w:rPr>
+        <w:t>be seen</w:t>
+      </w:r>
+      <w:proofErr w:type="gramEnd"/>
+      <w:r>
+        <w:rPr>
+          <w:lang w:eastAsia="en-GB"/>
+        </w:rPr>
+        <w:t xml:space="preserve"> from the plot </w:t>
+      </w:r>
+      <w:r>
+        <w:rPr>
+          <w:lang w:eastAsia="en-GB"/>
+        </w:rPr>
+        <w:t>below:</w:t>
+      </w:r>
+    </w:p>
+    <w:p>
+      <w:pPr>
+        <w:pStyle w:val="ListParagraph"/>
+        <w:ind w:left="1080"/>
+        <w:rPr>
+          <w:lang w:eastAsia="en-GB"/>
+        </w:rPr>
+      </w:pPr>
+      <w:r>
+        <w:rPr>
+          <w:noProof/>
+          <w:lang w:eastAsia="en-GB"/>
+        </w:rPr>
+        <w:drawing>
+          <wp:inline distT="0" distB="0" distL="0" distR="0" wp14:anchorId="786112EE" wp14:editId="38C44F77">
+            <wp:extent cx="4571428" cy="4571428"/>
+            <wp:effectExtent l="0" t="0" r="0" b="0"/>
+            <wp:docPr id="12" name="Picture 12" descr="Icon&#10;&#10;Description automatically generated"/>
+            <wp:cNvGraphicFramePr>
+              <a:graphicFrameLocks xmlns:a="http://schemas.openxmlformats.org/drawingml/2006/main" noChangeAspect="1"/>
+            </wp:cNvGraphicFramePr>
+            <a:graphic xmlns:a="http://schemas.openxmlformats.org/drawingml/2006/main">
+              <a:graphicData uri="http://schemas.openxmlformats.org/drawingml/2006/picture">
+                <pic:pic xmlns:pic="http://schemas.openxmlformats.org/drawingml/2006/picture">
+                  <pic:nvPicPr>
+                    <pic:cNvPr id="12" name="Picture 12" descr="Icon&#10;&#10;Description automatically generated"/>
+                    <pic:cNvPicPr/>
+                  </pic:nvPicPr>
+                  <pic:blipFill>
+                    <a:blip r:embed="rId19">
+                      <a:extLst>
+                        <a:ext uri="{28A0092B-C50C-407E-A947-70E740481C1C}">
+                          <a14:useLocalDpi xmlns:a14="http://schemas.microsoft.com/office/drawing/2010/main" val="0"/>
+                        </a:ext>
+                      </a:extLst>
+                    </a:blip>
+                    <a:stretch>
+                      <a:fillRect/>
+                    </a:stretch>
+                  </pic:blipFill>
+                  <pic:spPr>
+                    <a:xfrm>
+                      <a:off x="0" y="0"/>
+                      <a:ext cx="4571428" cy="4571428"/>
+                    </a:xfrm>
+                    <a:prstGeom prst="rect">
+                      <a:avLst/>
+                    </a:prstGeom>
+                  </pic:spPr>
+                </pic:pic>
+              </a:graphicData>
+            </a:graphic>
+          </wp:inline>
+        </w:drawing>
+      </w:r>
+    </w:p>
+    <w:p>
+      <w:pPr>
+        <w:pStyle w:val="ListParagraph"/>
+        <w:ind w:left="1080"/>
+        <w:rPr>
+          <w:lang w:eastAsia="en-GB"/>
+        </w:rPr>
+      </w:pPr>
+      <w:r>
+        <w:rPr>
+          <w:lang w:eastAsia="en-GB"/>
+        </w:rPr>
+        <w:t>As the CWV is one of the</w:t>
+      </w:r>
+      <w:r>
+        <w:rPr>
+          <w:lang w:eastAsia="en-GB"/>
+        </w:rPr>
+        <w:t xml:space="preserve"> crucial</w:t>
+      </w:r>
+      <w:r>
+        <w:rPr>
+          <w:lang w:eastAsia="en-GB"/>
+        </w:rPr>
+        <w:t xml:space="preserve"> </w:t>
+      </w:r>
+      <w:r>
+        <w:rPr>
+          <w:lang w:eastAsia="en-GB"/>
+        </w:rPr>
+        <w:t>variables</w:t>
+      </w:r>
+      <w:r>
+        <w:rPr>
+          <w:lang w:eastAsia="en-GB"/>
+        </w:rPr>
+        <w:t xml:space="preserve"> in predicting gas demand estimates</w:t>
+      </w:r>
+      <w:r>
+        <w:rPr>
+          <w:lang w:eastAsia="en-GB"/>
+        </w:rPr>
+        <w:t xml:space="preserve"> and </w:t>
+      </w:r>
+      <w:r>
+        <w:rPr>
+          <w:lang w:eastAsia="en-GB"/>
+        </w:rPr>
+        <w:t>it is</w:t>
+      </w:r>
+      <w:r>
+        <w:rPr>
+          <w:lang w:eastAsia="en-GB"/>
+        </w:rPr>
+        <w:t xml:space="preserve"> based on local distribution zone it was essential to see the </w:t>
+      </w:r>
+      <w:r>
+        <w:rPr>
+          <w:lang w:eastAsia="en-GB"/>
+        </w:rPr>
+        <w:t>comparison between the CWV of two given locations</w:t>
+      </w:r>
+      <w:r>
+        <w:rPr>
+          <w:lang w:eastAsia="en-GB"/>
+        </w:rPr>
+        <w:t xml:space="preserve">, </w:t>
+      </w:r>
+      <w:proofErr w:type="gramStart"/>
+      <w:r>
+        <w:rPr>
+          <w:lang w:eastAsia="en-GB"/>
+        </w:rPr>
+        <w:t>Scotland</w:t>
+      </w:r>
+      <w:proofErr w:type="gramEnd"/>
+      <w:r>
+        <w:rPr>
+          <w:lang w:eastAsia="en-GB"/>
+        </w:rPr>
+        <w:t xml:space="preserve"> and West </w:t>
+      </w:r>
+      <w:r>
+        <w:rPr>
+          <w:lang w:eastAsia="en-GB"/>
+        </w:rPr>
+        <w:t>Midlands.</w:t>
+      </w:r>
+      <w:r>
+        <w:rPr>
+          <w:lang w:eastAsia="en-GB"/>
+        </w:rPr>
+        <w:t xml:space="preserve"> The </w:t>
+      </w:r>
+      <w:r>
+        <w:rPr>
+          <w:lang w:eastAsia="en-GB"/>
+        </w:rPr>
+        <w:t xml:space="preserve">Average </w:t>
+      </w:r>
+      <w:r>
+        <w:rPr>
+          <w:lang w:eastAsia="en-GB"/>
+        </w:rPr>
+        <w:t xml:space="preserve">CWV for West Midlands is a bit higher than the average of </w:t>
+      </w:r>
+      <w:r>
+        <w:rPr>
+          <w:lang w:eastAsia="en-GB"/>
+        </w:rPr>
+        <w:t>Scotland</w:t>
+      </w:r>
+      <w:r>
+        <w:rPr>
+          <w:lang w:eastAsia="en-GB"/>
+        </w:rPr>
+        <w:t xml:space="preserve"> which c</w:t>
+      </w:r>
+      <w:r>
+        <w:rPr>
+          <w:lang w:eastAsia="en-GB"/>
+        </w:rPr>
+        <w:t xml:space="preserve">ould mean that </w:t>
+      </w:r>
+      <w:r>
+        <w:rPr>
+          <w:lang w:eastAsia="en-GB"/>
+        </w:rPr>
+        <w:t>gas demand</w:t>
+      </w:r>
+      <w:r>
+        <w:rPr>
+          <w:lang w:eastAsia="en-GB"/>
+        </w:rPr>
+        <w:t xml:space="preserve"> for WM could be higher than that of Scotland </w:t>
+      </w:r>
     </w:p>
     <w:p>
       <w:pPr>
@@ -3200,7 +3467,21 @@
         <w:rPr>
           <w:lang w:eastAsia="en-GB"/>
         </w:rPr>
-        <w:t xml:space="preserve">On a glance a lot of values seem like </w:t>
+        <w:t xml:space="preserve">On a glance </w:t>
+      </w:r>
+      <w:proofErr w:type="gramStart"/>
+      <w:r>
+        <w:rPr>
+          <w:lang w:eastAsia="en-GB"/>
+        </w:rPr>
+        <w:t>a lot of</w:t>
+      </w:r>
+      <w:proofErr w:type="gramEnd"/>
+      <w:r>
+        <w:rPr>
+          <w:lang w:eastAsia="en-GB"/>
+        </w:rPr>
+        <w:t xml:space="preserve"> values seem like </w:t>
       </w:r>
       <w:r>
         <w:rPr>
@@ -3242,7 +3523,13 @@
         <w:rPr>
           <w:lang w:eastAsia="en-GB"/>
         </w:rPr>
-        <w:t xml:space="preserve"> also emphasizing the point that </w:t>
+        <w:t xml:space="preserve">, </w:t>
+      </w:r>
+      <w:r>
+        <w:rPr>
+          <w:lang w:eastAsia="en-GB"/>
+        </w:rPr>
+        <w:t xml:space="preserve">also emphasizing the point that </w:t>
       </w:r>
       <w:r>
         <w:rPr>
@@ -3256,14 +3543,12 @@
         </w:rPr>
         <w:t xml:space="preserve"> is </w:t>
       </w:r>
-      <w:proofErr w:type="gramStart"/>
-      <w:r>
-        <w:rPr>
-          <w:lang w:eastAsia="en-GB"/>
-        </w:rPr>
-        <w:t>very important</w:t>
-      </w:r>
-      <w:proofErr w:type="gramEnd"/>
+      <w:r>
+        <w:rPr>
+          <w:lang w:eastAsia="en-GB"/>
+        </w:rPr>
+        <w:t>important</w:t>
+      </w:r>
       <w:r>
         <w:rPr>
           <w:lang w:eastAsia="en-GB"/>
@@ -3311,6 +3596,54 @@
           <w:lang w:eastAsia="en-GB"/>
         </w:rPr>
         <w:t>.</w:t>
+      </w:r>
+    </w:p>
+    <w:p>
+      <w:pPr>
+        <w:pStyle w:val="ListParagraph"/>
+        <w:numPr>
+          <w:ilvl w:val="0"/>
+          <w:numId w:val="7"/>
+        </w:numPr>
+        <w:rPr>
+          <w:lang w:eastAsia="en-GB"/>
+        </w:rPr>
+      </w:pPr>
+      <w:r>
+        <w:rPr>
+          <w:lang w:eastAsia="en-GB"/>
+        </w:rPr>
+        <w:t xml:space="preserve">The average CWV </w:t>
+      </w:r>
+      <w:r>
+        <w:rPr>
+          <w:lang w:eastAsia="en-GB"/>
+        </w:rPr>
+        <w:t xml:space="preserve">for the West Midlands is higher as the high values of </w:t>
+      </w:r>
+      <w:r>
+        <w:rPr>
+          <w:lang w:eastAsia="en-GB"/>
+        </w:rPr>
+        <w:t>CWV are all from WM as well.</w:t>
+      </w:r>
+    </w:p>
+    <w:p>
+      <w:pPr>
+        <w:pStyle w:val="ListParagraph"/>
+        <w:numPr>
+          <w:ilvl w:val="0"/>
+          <w:numId w:val="7"/>
+        </w:numPr>
+        <w:rPr>
+          <w:lang w:eastAsia="en-GB"/>
+        </w:rPr>
+      </w:pPr>
+      <w:r>
+        <w:rPr>
+          <w:lang w:eastAsia="en-GB"/>
+        </w:rPr>
+        <w:t>More information about LDZ in respect to CWV could help in understanding the behaviour more.</w:t>
       </w:r>
     </w:p>
     <w:sectPr>
@@ -3396,7 +3729,7 @@
         <v:path o:extrusionok="f" gradientshapeok="t" o:connecttype="rect"/>
         <o:lock v:ext="edit" aspectratio="t"/>
       </v:shapetype>
-      <v:shape id="_x0000_i1028" type="#_x0000_t75" style="width:11.4pt;height:11.4pt" o:bullet="t">
+      <v:shape id="_x0000_i1026" type="#_x0000_t75" style="width:11.4pt;height:11.4pt" o:bullet="t">
         <v:imagedata r:id="rId1" o:title="mso70FA"/>
       </v:shape>
     </w:pict>
@@ -3518,7 +3851,7 @@
   <w:abstractNum w:abstractNumId="1" w15:restartNumberingAfterBreak="0">
     <w:nsid w:val="317D3A6D"/>
     <w:multiLevelType w:val="hybridMultilevel"/>
-    <w:tmpl w:val="CED42258"/>
+    <w:tmpl w:val="E1C87152"/>
     <w:lvl w:ilvl="0" w:tplc="08090015">
       <w:start w:val="1"/>
       <w:numFmt w:val="upperLetter"/>
@@ -3605,6 +3938,92 @@
     </w:lvl>
   </w:abstractNum>
   <w:abstractNum w:abstractNumId="2" w15:restartNumberingAfterBreak="0">
+    <w:nsid w:val="478F0839"/>
+    <w:multiLevelType w:val="hybridMultilevel"/>
+    <w:tmpl w:val="638423CC"/>
+    <w:lvl w:ilvl="0" w:tplc="08090015">
+      <w:start w:val="1"/>
+      <w:numFmt w:val="upperLetter"/>
+      <w:lvlText w:val="%1."/>
+      <w:lvlJc w:val="left"/>
+      <w:pPr>
+        <w:ind w:left="1440" w:hanging="360"/>
+      </w:pPr>
+    </w:lvl>
+    <w:lvl w:ilvl="1" w:tplc="08090019" w:tentative="1">
+      <w:start w:val="1"/>
+      <w:numFmt w:val="lowerLetter"/>
+      <w:lvlText w:val="%2."/>
+      <w:lvlJc w:val="left"/>
+      <w:pPr>
+        <w:ind w:left="2160" w:hanging="360"/>
+      </w:pPr>
+    </w:lvl>
+    <w:lvl w:ilvl="2" w:tplc="0809001B" w:tentative="1">
+      <w:start w:val="1"/>
+      <w:numFmt w:val="lowerRoman"/>
+      <w:lvlText w:val="%3."/>
+      <w:lvlJc w:val="right"/>
+      <w:pPr>
+        <w:ind w:left="2880" w:hanging="180"/>
+      </w:pPr>
+    </w:lvl>
+    <w:lvl w:ilvl="3" w:tplc="0809000F" w:tentative="1">
+      <w:start w:val="1"/>
+      <w:numFmt w:val="decimal"/>
+      <w:lvlText w:val="%4."/>
+      <w:lvlJc w:val="left"/>
+      <w:pPr>
+        <w:ind w:left="3600" w:hanging="360"/>
+      </w:pPr>
+    </w:lvl>
+    <w:lvl w:ilvl="4" w:tplc="08090019" w:tentative="1">
+      <w:start w:val="1"/>
+      <w:numFmt w:val="lowerLetter"/>
+      <w:lvlText w:val="%5."/>
+      <w:lvlJc w:val="left"/>
+      <w:pPr>
+        <w:ind w:left="4320" w:hanging="360"/>
+      </w:pPr>
+    </w:lvl>
+    <w:lvl w:ilvl="5" w:tplc="0809001B" w:tentative="1">
+      <w:start w:val="1"/>
+      <w:numFmt w:val="lowerRoman"/>
+      <w:lvlText w:val="%6."/>
+      <w:lvlJc w:val="right"/>
+      <w:pPr>
+        <w:ind w:left="5040" w:hanging="180"/>
+      </w:pPr>
+    </w:lvl>
+    <w:lvl w:ilvl="6" w:tplc="0809000F" w:tentative="1">
+      <w:start w:val="1"/>
+      <w:numFmt w:val="decimal"/>
+      <w:lvlText w:val="%7."/>
+      <w:lvlJc w:val="left"/>
+      <w:pPr>
+        <w:ind w:left="5760" w:hanging="360"/>
+      </w:pPr>
+    </w:lvl>
+    <w:lvl w:ilvl="7" w:tplc="08090019" w:tentative="1">
+      <w:start w:val="1"/>
+      <w:numFmt w:val="lowerLetter"/>
+      <w:lvlText w:val="%8."/>
+      <w:lvlJc w:val="left"/>
+      <w:pPr>
+        <w:ind w:left="6480" w:hanging="360"/>
+      </w:pPr>
+    </w:lvl>
+    <w:lvl w:ilvl="8" w:tplc="0809001B" w:tentative="1">
+      <w:start w:val="1"/>
+      <w:numFmt w:val="lowerRoman"/>
+      <w:lvlText w:val="%9."/>
+      <w:lvlJc w:val="right"/>
+      <w:pPr>
+        <w:ind w:left="7200" w:hanging="180"/>
+      </w:pPr>
+    </w:lvl>
+  </w:abstractNum>
+  <w:abstractNum w:abstractNumId="3" w15:restartNumberingAfterBreak="0">
     <w:nsid w:val="4AC77585"/>
     <w:multiLevelType w:val="hybridMultilevel"/>
     <w:tmpl w:val="A7B2DCC0"/>
@@ -3718,7 +4137,7 @@
       </w:rPr>
     </w:lvl>
   </w:abstractNum>
-  <w:abstractNum w:abstractNumId="3" w15:restartNumberingAfterBreak="0">
+  <w:abstractNum w:abstractNumId="4" w15:restartNumberingAfterBreak="0">
     <w:nsid w:val="4BDF6CEE"/>
     <w:multiLevelType w:val="hybridMultilevel"/>
     <w:tmpl w:val="835E40A6"/>
@@ -3832,7 +4251,7 @@
       </w:rPr>
     </w:lvl>
   </w:abstractNum>
-  <w:abstractNum w:abstractNumId="4" w15:restartNumberingAfterBreak="0">
+  <w:abstractNum w:abstractNumId="5" w15:restartNumberingAfterBreak="0">
     <w:nsid w:val="61F961FB"/>
     <w:multiLevelType w:val="hybridMultilevel"/>
     <w:tmpl w:val="4ACCED78"/>
@@ -3918,7 +4337,7 @@
       </w:pPr>
     </w:lvl>
   </w:abstractNum>
-  <w:abstractNum w:abstractNumId="5" w15:restartNumberingAfterBreak="0">
+  <w:abstractNum w:abstractNumId="6" w15:restartNumberingAfterBreak="0">
     <w:nsid w:val="627568B1"/>
     <w:multiLevelType w:val="hybridMultilevel"/>
     <w:tmpl w:val="CED42258"/>
@@ -4007,7 +4426,7 @@
       </w:pPr>
     </w:lvl>
   </w:abstractNum>
-  <w:abstractNum w:abstractNumId="6" w15:restartNumberingAfterBreak="0">
+  <w:abstractNum w:abstractNumId="7" w15:restartNumberingAfterBreak="0">
     <w:nsid w:val="62872B3C"/>
     <w:multiLevelType w:val="hybridMultilevel"/>
     <w:tmpl w:val="4A02C588"/>
@@ -4097,25 +4516,28 @@
     </w:lvl>
   </w:abstractNum>
   <w:num w:numId="1" w16cid:durableId="992415376">
-    <w:abstractNumId w:val="2"/>
+    <w:abstractNumId w:val="3"/>
   </w:num>
   <w:num w:numId="2" w16cid:durableId="5639111">
     <w:abstractNumId w:val="0"/>
   </w:num>
   <w:num w:numId="3" w16cid:durableId="1233275827">
-    <w:abstractNumId w:val="3"/>
+    <w:abstractNumId w:val="4"/>
   </w:num>
   <w:num w:numId="4" w16cid:durableId="847065964">
-    <w:abstractNumId w:val="6"/>
+    <w:abstractNumId w:val="7"/>
   </w:num>
   <w:num w:numId="5" w16cid:durableId="851145319">
     <w:abstractNumId w:val="1"/>
   </w:num>
   <w:num w:numId="6" w16cid:durableId="369917602">
-    <w:abstractNumId w:val="4"/>
+    <w:abstractNumId w:val="5"/>
   </w:num>
   <w:num w:numId="7" w16cid:durableId="307243746">
-    <w:abstractNumId w:val="5"/>
+    <w:abstractNumId w:val="6"/>
+  </w:num>
+  <w:num w:numId="8" w16cid:durableId="733311562">
+    <w:abstractNumId w:val="2"/>
   </w:num>
 </w:numbering>
 </file>
@@ -4586,6 +5008,7 @@
   <w:style w:type="character" w:default="1" w:styleId="DefaultParagraphFont">
     <w:name w:val="Default Paragraph Font"/>
     <w:uiPriority w:val="1"/>
+    <w:semiHidden/>
     <w:unhideWhenUsed/>
   </w:style>
   <w:style w:type="table" w:default="1" w:styleId="TableNormal">

</xml_diff>